<commit_message>
Report Part 1 small fix
</commit_message>
<xml_diff>
--- a/Final Project Report.docx
+++ b/Final Project Report.docx
@@ -722,7 +722,27 @@
           <w:sz w:val="32"/>
           <w:szCs w:val="32"/>
         </w:rPr>
-        <w:t>inal user flow</w:t>
+        <w:t xml:space="preserve">inal </w:t>
+      </w:r>
+      <w:r>
+        <w:rPr>
+          <w:b/>
+          <w:bCs/>
+          <w:noProof/>
+          <w:sz w:val="32"/>
+          <w:szCs w:val="32"/>
+        </w:rPr>
+        <w:t xml:space="preserve">activities </w:t>
+      </w:r>
+      <w:r>
+        <w:rPr>
+          <w:b/>
+          <w:bCs/>
+          <w:noProof/>
+          <w:sz w:val="32"/>
+          <w:szCs w:val="32"/>
+        </w:rPr>
+        <w:t>flow</w:t>
       </w:r>
     </w:p>
     <w:p>
@@ -741,7 +761,32 @@
         <w:rPr>
           <w:sz w:val="24"/>
         </w:rPr>
-        <w:t>he final user flow of the system.</w:t>
+        <w:t xml:space="preserve">he final </w:t>
+      </w:r>
+      <w:r>
+        <w:rPr>
+          <w:rFonts w:hint="eastAsia"/>
+          <w:sz w:val="24"/>
+        </w:rPr>
+        <w:t xml:space="preserve">activities </w:t>
+      </w:r>
+      <w:r>
+        <w:rPr>
+          <w:sz w:val="24"/>
+        </w:rPr>
+        <w:t xml:space="preserve">flow </w:t>
+      </w:r>
+      <w:r>
+        <w:rPr>
+          <w:sz w:val="24"/>
+        </w:rPr>
+        <w:t xml:space="preserve">diagram </w:t>
+      </w:r>
+      <w:r>
+        <w:rPr>
+          <w:sz w:val="24"/>
+        </w:rPr>
+        <w:t>of the system.</w:t>
       </w:r>
       <w:r>
         <w:rPr>
@@ -917,7 +962,6 @@
     <w:p>
       <w:pPr>
         <w:rPr>
-          <w:rFonts w:hint="eastAsia"/>
           <w:sz w:val="24"/>
         </w:rPr>
       </w:pPr>
@@ -1009,7 +1053,35 @@
         <w:rPr>
           <w:sz w:val="24"/>
         </w:rPr>
-        <w:t>, and we have also had some contact with the Javascript toolkit Vue. Mybatis-plus is a tool that the two team members have come into contact with in their personal projects. It has greatly enhanced the Java project's ability to operate the MySQL database, simplified the development process and reduced the difficulty of development.</w:t>
+        <w:t xml:space="preserve">, and we have also had some contact with the </w:t>
+      </w:r>
+      <w:proofErr w:type="spellStart"/>
+      <w:r>
+        <w:rPr>
+          <w:sz w:val="24"/>
+        </w:rPr>
+        <w:t>Javascript</w:t>
+      </w:r>
+      <w:proofErr w:type="spellEnd"/>
+      <w:r>
+        <w:rPr>
+          <w:sz w:val="24"/>
+        </w:rPr>
+        <w:t xml:space="preserve"> toolkit Vue. </w:t>
+      </w:r>
+      <w:proofErr w:type="spellStart"/>
+      <w:r>
+        <w:rPr>
+          <w:sz w:val="24"/>
+        </w:rPr>
+        <w:t>Mybatis</w:t>
+      </w:r>
+      <w:proofErr w:type="spellEnd"/>
+      <w:r>
+        <w:rPr>
+          <w:sz w:val="24"/>
+        </w:rPr>
+        <w:t>-plus is a tool that the two team members have come into contact with in their personal projects. It has greatly enhanced the Java project's ability to operate the MySQL database, simplified the development process and reduced the difficulty of development.</w:t>
       </w:r>
     </w:p>
     <w:p>
@@ -1101,92 +1173,91 @@
     <w:p>
       <w:pPr>
         <w:rPr>
+          <w:sz w:val="24"/>
+        </w:rPr>
+      </w:pPr>
+      <w:r>
+        <w:rPr>
+          <w:sz w:val="24"/>
+        </w:rPr>
+        <w:t xml:space="preserve">When we proposed, we mentioned the use </w:t>
+      </w:r>
+      <w:r>
+        <w:rPr>
           <w:rFonts w:hint="eastAsia"/>
           <w:sz w:val="24"/>
         </w:rPr>
-      </w:pPr>
-      <w:r>
-        <w:rPr>
-          <w:sz w:val="24"/>
-        </w:rPr>
-        <w:t xml:space="preserve">When we proposed, we mentioned the use </w:t>
+        <w:t>case</w:t>
+      </w:r>
+      <w:r>
+        <w:rPr>
+          <w:sz w:val="24"/>
+        </w:rPr>
+        <w:t xml:space="preserve"> of user payment confirmation and </w:t>
       </w:r>
       <w:r>
         <w:rPr>
           <w:rFonts w:hint="eastAsia"/>
           <w:sz w:val="24"/>
         </w:rPr>
-        <w:t>case</w:t>
-      </w:r>
-      <w:r>
-        <w:rPr>
-          <w:sz w:val="24"/>
-        </w:rPr>
-        <w:t xml:space="preserve"> of user payment confirmation and </w:t>
+        <w:t>manager</w:t>
+      </w:r>
+      <w:r>
+        <w:rPr>
+          <w:sz w:val="24"/>
+        </w:rPr>
+        <w:t xml:space="preserve"> confirmation of shipping orders.</w:t>
       </w:r>
       <w:r>
         <w:rPr>
           <w:rFonts w:hint="eastAsia"/>
           <w:sz w:val="24"/>
         </w:rPr>
-        <w:t>manager</w:t>
-      </w:r>
-      <w:r>
-        <w:rPr>
-          <w:sz w:val="24"/>
-        </w:rPr>
-        <w:t xml:space="preserve"> confirmation of shipping orders.</w:t>
+        <w:t xml:space="preserve"> </w:t>
+      </w:r>
+      <w:r>
+        <w:rPr>
+          <w:sz w:val="24"/>
+        </w:rPr>
+        <w:t xml:space="preserve">But we ultimately did not implement these two parts for the following reasons: </w:t>
       </w:r>
       <w:r>
         <w:rPr>
           <w:rFonts w:hint="eastAsia"/>
           <w:sz w:val="24"/>
         </w:rPr>
+        <w:t>o</w:t>
+      </w:r>
+      <w:r>
+        <w:rPr>
+          <w:sz w:val="24"/>
+        </w:rPr>
+        <w:t>bviously, we did not have any experience in designing any payment scenarios, and we did not know the starting point for simulating payments.</w:t>
+      </w:r>
+      <w:r>
+        <w:rPr>
+          <w:rFonts w:hint="eastAsia"/>
+          <w:sz w:val="24"/>
+        </w:rPr>
         <w:t xml:space="preserve"> </w:t>
       </w:r>
       <w:r>
         <w:rPr>
           <w:sz w:val="24"/>
         </w:rPr>
-        <w:t xml:space="preserve">But we ultimately did not implement these two parts for the following reasons: </w:t>
+        <w:t>For</w:t>
+      </w:r>
+      <w:r>
+        <w:rPr>
+          <w:sz w:val="24"/>
+        </w:rPr>
+        <w:t xml:space="preserve"> order confirmation, it was due to schedule issues - the previous development process had taken up a long time, so this </w:t>
       </w:r>
       <w:r>
         <w:rPr>
           <w:rFonts w:hint="eastAsia"/>
           <w:sz w:val="24"/>
         </w:rPr>
-        <w:t>o</w:t>
-      </w:r>
-      <w:r>
-        <w:rPr>
-          <w:sz w:val="24"/>
-        </w:rPr>
-        <w:t>bviously, we did not have any experience in designing any payment scenarios, and we did not know the starting point for simulating payments.</w:t>
-      </w:r>
-      <w:r>
-        <w:rPr>
-          <w:rFonts w:hint="eastAsia"/>
-          <w:sz w:val="24"/>
-        </w:rPr>
-        <w:t xml:space="preserve"> </w:t>
-      </w:r>
-      <w:r>
-        <w:rPr>
-          <w:sz w:val="24"/>
-        </w:rPr>
-        <w:t>For</w:t>
-      </w:r>
-      <w:r>
-        <w:rPr>
-          <w:sz w:val="24"/>
-        </w:rPr>
-        <w:t xml:space="preserve"> order confirmation, it was due to schedule issues - the previous development process had taken up a long time, so this </w:t>
-      </w:r>
-      <w:r>
-        <w:rPr>
-          <w:rFonts w:hint="eastAsia"/>
-          <w:sz w:val="24"/>
-        </w:rPr>
         <w:t>use case</w:t>
       </w:r>
       <w:r>
@@ -1199,7 +1270,6 @@
     <w:p>
       <w:pPr>
         <w:rPr>
-          <w:rFonts w:hint="eastAsia"/>
           <w:sz w:val="24"/>
         </w:rPr>
       </w:pPr>
@@ -1257,7 +1327,21 @@
         <w:rPr>
           <w:sz w:val="24"/>
         </w:rPr>
-        <w:t>In our future work, we will first focus on solving the two unfinished use cases mentioned earlier. One idea is that we build another server and simulate a simple payment method service API on it, such as simulating the Paypal API, so that it will be easier to transplant the program to actual operation.</w:t>
+        <w:t xml:space="preserve">In our future work, we will first focus on solving the two unfinished use cases mentioned earlier. One idea is that we build another server and simulate a simple payment method service API on it, such as simulating the </w:t>
+      </w:r>
+      <w:proofErr w:type="spellStart"/>
+      <w:r>
+        <w:rPr>
+          <w:sz w:val="24"/>
+        </w:rPr>
+        <w:t>Paypal</w:t>
+      </w:r>
+      <w:proofErr w:type="spellEnd"/>
+      <w:r>
+        <w:rPr>
+          <w:sz w:val="24"/>
+        </w:rPr>
+        <w:t xml:space="preserve"> API, so that it will be easier to transplant the program to actual operation.</w:t>
       </w:r>
       <w:r>
         <w:rPr>
@@ -1315,7 +1399,6 @@
     <w:p>
       <w:pPr>
         <w:rPr>
-          <w:rFonts w:hint="eastAsia"/>
           <w:sz w:val="24"/>
         </w:rPr>
       </w:pPr>

</xml_diff>